<commit_message>
ini de tak push :)
</commit_message>
<xml_diff>
--- a/Laporan KP imagine.docx
+++ b/Laporan KP imagine.docx
@@ -634,6 +634,7 @@
           <w:rFonts w:ascii="Times New Roman" w:hAnsi="Times New Roman" w:cs="Times New Roman"/>
           <w:b/>
           <w:bCs/>
+          <w:sz w:val="24"/>
         </w:rPr>
       </w:pPr>
       <w:r>
@@ -641,6 +642,7 @@
           <w:rFonts w:ascii="Times New Roman" w:hAnsi="Times New Roman" w:cs="Times New Roman"/>
           <w:b/>
           <w:bCs/>
+          <w:sz w:val="24"/>
         </w:rPr>
         <w:lastRenderedPageBreak/>
         <w:t>KATA PENGANTAR</w:t>
@@ -652,6 +654,7 @@
         <w:autoSpaceDN w:val="0"/>
         <w:adjustRightInd w:val="0"/>
         <w:spacing w:after="0" w:line="480" w:lineRule="auto"/>
+        <w:ind w:firstLine="720"/>
         <w:jc w:val="both"/>
         <w:rPr>
           <w:rFonts w:ascii="Times New Roman" w:hAnsi="Times New Roman" w:cs="Times New Roman"/>
@@ -2432,11 +2435,14 @@
         <w:autoSpaceDN w:val="0"/>
         <w:adjustRightInd w:val="0"/>
         <w:spacing w:after="0" w:line="480" w:lineRule="auto"/>
+        <w:ind w:firstLine="720"/>
         <w:jc w:val="both"/>
         <w:rPr>
           <w:rFonts w:ascii="Times New Roman" w:hAnsi="Times New Roman" w:cs="Times New Roman"/>
         </w:rPr>
       </w:pPr>
+      <w:bookmarkStart w:id="0" w:name="_GoBack"/>
+      <w:bookmarkEnd w:id="0"/>
       <w:proofErr w:type="spellStart"/>
       <w:proofErr w:type="gramStart"/>
       <w:r>
@@ -5795,7 +5801,6 @@
           <w:szCs w:val="23"/>
         </w:rPr>
       </w:pPr>
-      <w:proofErr w:type="spellStart"/>
       <w:r>
         <w:rPr>
           <w:rFonts w:ascii="Times New Roman" w:hAnsi="Times New Roman" w:cs="Times New Roman"/>
@@ -5807,7 +5812,6 @@
         </w:rPr>
         <w:t>PENDAHULUAN</w:t>
       </w:r>
-      <w:proofErr w:type="spellEnd"/>
     </w:p>
     <w:p>
       <w:pPr>
@@ -6236,31 +6240,7 @@
           <w:sz w:val="23"/>
           <w:szCs w:val="23"/>
         </w:rPr>
-        <w:t xml:space="preserve"> di</w:t>
-      </w:r>
-      <w:r>
-        <w:rPr>
-          <w:rFonts w:ascii="Times New Roman" w:hAnsi="Times New Roman" w:cs="Times New Roman"/>
-          <w:sz w:val="23"/>
-          <w:szCs w:val="23"/>
-        </w:rPr>
-        <w:t xml:space="preserve"> </w:t>
-      </w:r>
-      <w:r>
-        <w:rPr>
-          <w:rFonts w:ascii="Times New Roman" w:hAnsi="Times New Roman" w:cs="Times New Roman"/>
-          <w:sz w:val="23"/>
-          <w:szCs w:val="23"/>
-        </w:rPr>
-        <w:t>Indonesia.</w:t>
-      </w:r>
-      <w:r>
-        <w:rPr>
-          <w:rFonts w:ascii="Times New Roman" w:hAnsi="Times New Roman" w:cs="Times New Roman"/>
-          <w:sz w:val="23"/>
-          <w:szCs w:val="23"/>
-        </w:rPr>
-        <w:t xml:space="preserve"> Akan </w:t>
+        <w:t xml:space="preserve"> di Indonesia. Akan </w:t>
       </w:r>
       <w:proofErr w:type="spellStart"/>
       <w:r>
@@ -6942,7 +6922,6 @@
         <w:t xml:space="preserve"> </w:t>
       </w:r>
       <w:proofErr w:type="spellStart"/>
-      <w:proofErr w:type="gramStart"/>
       <w:r>
         <w:rPr>
           <w:rFonts w:ascii="Times New Roman" w:hAnsi="Times New Roman" w:cs="Times New Roman"/>
@@ -6953,7 +6932,6 @@
         <w:t>terorganisir</w:t>
       </w:r>
       <w:proofErr w:type="spellEnd"/>
-      <w:proofErr w:type="gramEnd"/>
       <w:r>
         <w:rPr>
           <w:rFonts w:ascii="Times New Roman" w:hAnsi="Times New Roman" w:cs="Times New Roman"/>
@@ -9436,16 +9414,7 @@
           <w:sz w:val="23"/>
           <w:szCs w:val="23"/>
         </w:rPr>
-        <w:t xml:space="preserve"> </w:t>
-      </w:r>
-      <w:r>
-        <w:rPr>
-          <w:rFonts w:ascii="Times New Roman" w:hAnsi="Times New Roman" w:cs="Times New Roman"/>
-          <w:color w:val="00000A"/>
-          <w:sz w:val="23"/>
-          <w:szCs w:val="23"/>
-        </w:rPr>
-        <w:t xml:space="preserve">yang </w:t>
+        <w:t xml:space="preserve"> yang </w:t>
       </w:r>
       <w:proofErr w:type="spellStart"/>
       <w:r>
@@ -15636,8 +15605,19 @@
           <w:bCs/>
           <w:color w:val="00000A"/>
         </w:rPr>
-        <w:t xml:space="preserve"> Pembahasan</w:t>
-      </w:r>
+        <w:t xml:space="preserve"> </w:t>
+      </w:r>
+      <w:proofErr w:type="spellStart"/>
+      <w:r>
+        <w:rPr>
+          <w:rFonts w:ascii="Times New Roman" w:hAnsi="Times New Roman" w:cs="Times New Roman"/>
+          <w:b/>
+          <w:bCs/>
+          <w:color w:val="00000A"/>
+        </w:rPr>
+        <w:t>Pembahasan</w:t>
+      </w:r>
+      <w:proofErr w:type="spellEnd"/>
     </w:p>
     <w:p>
       <w:pPr>
@@ -17274,21 +17254,7 @@
           <w:rFonts w:ascii="Times New Roman" w:hAnsi="Times New Roman" w:cs="Times New Roman"/>
           <w:color w:val="00000A"/>
         </w:rPr>
-        <w:t xml:space="preserve"> Imagine IT</w:t>
-      </w:r>
-      <w:r>
-        <w:rPr>
-          <w:rFonts w:ascii="Times New Roman" w:hAnsi="Times New Roman" w:cs="Times New Roman"/>
-          <w:color w:val="00000A"/>
-        </w:rPr>
-        <w:t xml:space="preserve"> </w:t>
-      </w:r>
-      <w:r>
-        <w:rPr>
-          <w:rFonts w:ascii="Times New Roman" w:hAnsi="Times New Roman" w:cs="Times New Roman"/>
-          <w:color w:val="00000A"/>
-        </w:rPr>
-        <w:t>Education Center)</w:t>
+        <w:t xml:space="preserve"> Imagine IT Education Center)</w:t>
       </w:r>
     </w:p>
     <w:p>
@@ -17371,14 +17337,7 @@
           <w:rFonts w:ascii="Times New Roman" w:hAnsi="Times New Roman" w:cs="Times New Roman"/>
           <w:color w:val="00000A"/>
         </w:rPr>
-        <w:t>Akba</w:t>
-      </w:r>
-      <w:r>
-        <w:rPr>
-          <w:rFonts w:ascii="Times New Roman" w:hAnsi="Times New Roman" w:cs="Times New Roman"/>
-          <w:color w:val="00000A"/>
-        </w:rPr>
-        <w:t>rul</w:t>
+        <w:t>Akbarul</w:t>
       </w:r>
       <w:proofErr w:type="spellEnd"/>
       <w:r>
@@ -18255,10 +18214,26 @@
           <w:iCs/>
           <w:color w:val="00000A"/>
         </w:rPr>
-        <w:t xml:space="preserve"> tersebut.</w:t>
-      </w:r>
-      <w:bookmarkStart w:id="0" w:name="_GoBack"/>
-      <w:bookmarkEnd w:id="0"/>
+        <w:t xml:space="preserve"> </w:t>
+      </w:r>
+      <w:proofErr w:type="spellStart"/>
+      <w:r>
+        <w:rPr>
+          <w:rFonts w:ascii="Times New Roman" w:hAnsi="Times New Roman" w:cs="Times New Roman"/>
+          <w:iCs/>
+          <w:color w:val="00000A"/>
+        </w:rPr>
+        <w:t>tersebut</w:t>
+      </w:r>
+      <w:proofErr w:type="spellEnd"/>
+      <w:r>
+        <w:rPr>
+          <w:rFonts w:ascii="Times New Roman" w:hAnsi="Times New Roman" w:cs="Times New Roman"/>
+          <w:iCs/>
+          <w:color w:val="00000A"/>
+        </w:rPr>
+        <w:t>.</w:t>
+      </w:r>
       <w:proofErr w:type="gramEnd"/>
     </w:p>
     <w:p>

</xml_diff>